<commit_message>
UPdate 13 Client Story
</commit_message>
<xml_diff>
--- a/ראשי פרקים פוטנצילים.docx
+++ b/ראשי פרקים פוטנצילים.docx
@@ -143,10 +143,27 @@
       <w:r>
         <w:rPr>
           <w:rFonts w:hint="cs"/>
+          <w:highlight w:val="yellow"/>
+          <w:rtl/>
+        </w:rPr>
+        <w:t>מטרת הפרויקט</w:t>
+      </w:r>
+    </w:p>
+    <w:p>
+      <w:pPr>
+        <w:pStyle w:val="a3"/>
+        <w:numPr>
+          <w:ilvl w:val="2"/>
+          <w:numId w:val="1"/>
+        </w:numPr>
+      </w:pPr>
+      <w:r>
+        <w:rPr>
+          <w:rFonts w:hint="cs"/>
           <w:highlight w:val="green"/>
           <w:rtl/>
         </w:rPr>
-        <w:t>מטרת הפרויקט</w:t>
+        <w:t>איך להסיג אותו</w:t>
       </w:r>
     </w:p>
     <w:p>
@@ -163,7 +180,7 @@
           <w:highlight w:val="green"/>
           <w:rtl/>
         </w:rPr>
-        <w:t>איך להסיג אותו</w:t>
+        <w:t>איך להתקין אותו</w:t>
       </w:r>
     </w:p>
     <w:p>
@@ -173,14 +190,24 @@
           <w:ilvl w:val="2"/>
           <w:numId w:val="1"/>
         </w:numPr>
-      </w:pPr>
+        <w:rPr>
+          <w:rFonts w:hint="cs"/>
+        </w:rPr>
+      </w:pPr>
+      <w:r>
+        <w:rPr>
+          <w:rFonts w:hint="cs"/>
+          <w:rtl/>
+        </w:rPr>
+        <w:t xml:space="preserve"> </w:t>
+      </w:r>
       <w:r>
         <w:rPr>
           <w:rFonts w:hint="cs"/>
           <w:highlight w:val="green"/>
           <w:rtl/>
         </w:rPr>
-        <w:t>איך להתקין אותו</w:t>
+        <w:t>איך להסיר אותו</w:t>
       </w:r>
     </w:p>
     <w:p>
@@ -190,10 +217,31 @@
           <w:ilvl w:val="2"/>
           <w:numId w:val="1"/>
         </w:numPr>
-        <w:rPr>
-          <w:rFonts w:hint="cs"/>
-        </w:rPr>
-      </w:pPr>
+      </w:pPr>
+      <w:r>
+        <w:rPr>
+          <w:rFonts w:hint="cs"/>
+          <w:rtl/>
+        </w:rPr>
+        <w:t>מפרטי חומרה תוכנה (נחמד)</w:t>
+      </w:r>
+    </w:p>
+    <w:p>
+      <w:pPr>
+        <w:pStyle w:val="a3"/>
+        <w:numPr>
+          <w:ilvl w:val="1"/>
+          <w:numId w:val="1"/>
+        </w:numPr>
+      </w:pPr>
+      <w:r>
+        <w:rPr>
+          <w:rFonts w:hint="cs"/>
+          <w:highlight w:val="yellow"/>
+          <w:rtl/>
+        </w:rPr>
+        <w:t>חוקי המשחק</w:t>
+      </w:r>
       <w:r>
         <w:rPr>
           <w:rFonts w:hint="cs"/>
@@ -201,13 +249,22 @@
         </w:rPr>
         <w:t xml:space="preserve"> </w:t>
       </w:r>
-      <w:r>
-        <w:rPr>
-          <w:rFonts w:hint="cs"/>
-          <w:highlight w:val="green"/>
-          <w:rtl/>
-        </w:rPr>
-        <w:t>איך להסיר אותו</w:t>
+    </w:p>
+    <w:p>
+      <w:pPr>
+        <w:pStyle w:val="a3"/>
+        <w:numPr>
+          <w:ilvl w:val="1"/>
+          <w:numId w:val="1"/>
+        </w:numPr>
+      </w:pPr>
+      <w:r>
+        <w:rPr>
+          <w:rFonts w:hint="cs"/>
+          <w:highlight w:val="yellow"/>
+          <w:rtl/>
+        </w:rPr>
+        <w:t>מהלך המשחק</w:t>
       </w:r>
     </w:p>
     <w:p>
@@ -223,16 +280,96 @@
           <w:rFonts w:hint="cs"/>
           <w:rtl/>
         </w:rPr>
-        <w:t>מפרטי חומרה תוכנה (נחמד)</w:t>
-      </w:r>
-    </w:p>
-    <w:p>
-      <w:pPr>
-        <w:pStyle w:val="a3"/>
-        <w:numPr>
-          <w:ilvl w:val="1"/>
-          <w:numId w:val="1"/>
-        </w:numPr>
+        <w:t>מה שחקן יכול לעשות</w:t>
+      </w:r>
+    </w:p>
+    <w:p>
+      <w:pPr>
+        <w:pStyle w:val="a3"/>
+        <w:numPr>
+          <w:ilvl w:val="2"/>
+          <w:numId w:val="1"/>
+        </w:numPr>
+      </w:pPr>
+      <w:r>
+        <w:rPr>
+          <w:rFonts w:hint="cs"/>
+          <w:rtl/>
+        </w:rPr>
+        <w:t>מה השחקן לא יכול לעשות</w:t>
+      </w:r>
+    </w:p>
+    <w:p>
+      <w:pPr>
+        <w:pStyle w:val="a3"/>
+        <w:numPr>
+          <w:ilvl w:val="2"/>
+          <w:numId w:val="1"/>
+        </w:numPr>
+      </w:pPr>
+      <w:r>
+        <w:rPr>
+          <w:rFonts w:hint="cs"/>
+          <w:rtl/>
+        </w:rPr>
+        <w:t>תיאור של כל בניין</w:t>
+      </w:r>
+    </w:p>
+    <w:p>
+      <w:pPr>
+        <w:pStyle w:val="a3"/>
+        <w:numPr>
+          <w:ilvl w:val="2"/>
+          <w:numId w:val="1"/>
+        </w:numPr>
+      </w:pPr>
+      <w:r>
+        <w:rPr>
+          <w:rFonts w:hint="cs"/>
+          <w:rtl/>
+        </w:rPr>
+        <w:t xml:space="preserve">תיאור של כל פרטי ה </w:t>
+      </w:r>
+      <w:r>
+        <w:t>AI</w:t>
+      </w:r>
+      <w:r>
+        <w:rPr>
+          <w:rFonts w:hint="cs"/>
+          <w:rtl/>
+        </w:rPr>
+        <w:t xml:space="preserve"> (מזג אויר, פירטים, דגים)</w:t>
+      </w:r>
+    </w:p>
+    <w:p>
+      <w:pPr>
+        <w:pStyle w:val="a3"/>
+        <w:numPr>
+          <w:ilvl w:val="1"/>
+          <w:numId w:val="1"/>
+        </w:numPr>
+        <w:rPr>
+          <w:rtl/>
+        </w:rPr>
+      </w:pPr>
+      <w:r>
+        <w:rPr>
+          <w:rFonts w:hint="cs"/>
+          <w:rtl/>
+        </w:rPr>
+        <w:t xml:space="preserve"> </w:t>
+      </w:r>
+    </w:p>
+    <w:p>
+      <w:pPr>
+        <w:pStyle w:val="a3"/>
+        <w:numPr>
+          <w:ilvl w:val="0"/>
+          <w:numId w:val="1"/>
+        </w:numPr>
+        <w:rPr>
+          <w:rFonts w:hint="cs"/>
+        </w:rPr>
       </w:pPr>
       <w:r>
         <w:rPr>
@@ -240,21 +377,49 @@
           <w:highlight w:val="yellow"/>
           <w:rtl/>
         </w:rPr>
-        <w:t>חוקי המשחק</w:t>
-      </w:r>
-      <w:r>
-        <w:rPr>
-          <w:rFonts w:hint="cs"/>
-          <w:rtl/>
-        </w:rPr>
-        <w:t xml:space="preserve"> </w:t>
-      </w:r>
-    </w:p>
-    <w:p>
-      <w:pPr>
-        <w:pStyle w:val="a3"/>
-        <w:numPr>
-          <w:ilvl w:val="1"/>
+        <w:t>מצבי משחק</w:t>
+      </w:r>
+    </w:p>
+    <w:p>
+      <w:pPr>
+        <w:pStyle w:val="a3"/>
+        <w:numPr>
+          <w:ilvl w:val="1"/>
+          <w:numId w:val="1"/>
+        </w:numPr>
+        <w:rPr>
+          <w:rFonts w:hint="cs"/>
+        </w:rPr>
+      </w:pPr>
+      <w:r>
+        <w:rPr>
+          <w:rFonts w:hint="cs"/>
+          <w:rtl/>
+        </w:rPr>
+        <w:t>משחק חדש</w:t>
+      </w:r>
+    </w:p>
+    <w:p>
+      <w:pPr>
+        <w:pStyle w:val="a3"/>
+        <w:numPr>
+          <w:ilvl w:val="1"/>
+          <w:numId w:val="1"/>
+        </w:numPr>
+      </w:pPr>
+      <w:r>
+        <w:rPr>
+          <w:rFonts w:hint="cs"/>
+          <w:rtl/>
+        </w:rPr>
+        <w:t>משחק למידה</w:t>
+      </w:r>
+    </w:p>
+    <w:p>
+      <w:pPr>
+        <w:pStyle w:val="a3"/>
+        <w:numPr>
+          <w:ilvl w:val="0"/>
           <w:numId w:val="1"/>
         </w:numPr>
       </w:pPr>
@@ -264,100 +429,144 @@
           <w:highlight w:val="yellow"/>
           <w:rtl/>
         </w:rPr>
-        <w:t>מהלך המשחק</w:t>
-      </w:r>
-    </w:p>
-    <w:p>
-      <w:pPr>
-        <w:pStyle w:val="a3"/>
-        <w:numPr>
-          <w:ilvl w:val="2"/>
-          <w:numId w:val="1"/>
-        </w:numPr>
-      </w:pPr>
-      <w:r>
-        <w:rPr>
-          <w:rFonts w:hint="cs"/>
-          <w:rtl/>
-        </w:rPr>
-        <w:t>מה שחקן יכול לעשות</w:t>
-      </w:r>
-    </w:p>
-    <w:p>
-      <w:pPr>
-        <w:pStyle w:val="a3"/>
-        <w:numPr>
-          <w:ilvl w:val="2"/>
-          <w:numId w:val="1"/>
-        </w:numPr>
-      </w:pPr>
-      <w:r>
-        <w:rPr>
-          <w:rFonts w:hint="cs"/>
-          <w:rtl/>
-        </w:rPr>
-        <w:t>מה השחקן לא יכול לעשות</w:t>
-      </w:r>
-    </w:p>
-    <w:p>
-      <w:pPr>
-        <w:pStyle w:val="a3"/>
-        <w:numPr>
-          <w:ilvl w:val="2"/>
-          <w:numId w:val="1"/>
-        </w:numPr>
-      </w:pPr>
-      <w:r>
-        <w:rPr>
-          <w:rFonts w:hint="cs"/>
-          <w:rtl/>
-        </w:rPr>
-        <w:t>תיאור של כל בניין</w:t>
-      </w:r>
-    </w:p>
-    <w:p>
-      <w:pPr>
-        <w:pStyle w:val="a3"/>
-        <w:numPr>
-          <w:ilvl w:val="2"/>
-          <w:numId w:val="1"/>
-        </w:numPr>
-      </w:pPr>
-      <w:r>
-        <w:rPr>
-          <w:rFonts w:hint="cs"/>
-          <w:rtl/>
-        </w:rPr>
-        <w:t xml:space="preserve">תיאור של כל פרטי ה </w:t>
-      </w:r>
-      <w:r>
-        <w:t>AI</w:t>
-      </w:r>
-      <w:r>
-        <w:rPr>
-          <w:rFonts w:hint="cs"/>
-          <w:rtl/>
-        </w:rPr>
-        <w:t xml:space="preserve"> (מזג אויר, פירטים, דגים)</w:t>
-      </w:r>
-    </w:p>
-    <w:p>
-      <w:pPr>
-        <w:pStyle w:val="a3"/>
-        <w:numPr>
-          <w:ilvl w:val="1"/>
-          <w:numId w:val="1"/>
-        </w:numPr>
-        <w:rPr>
-          <w:rtl/>
-        </w:rPr>
-      </w:pPr>
-      <w:r>
-        <w:rPr>
-          <w:rFonts w:hint="cs"/>
-          <w:rtl/>
-        </w:rPr>
-        <w:t xml:space="preserve"> </w:t>
+        <w:t>תפריטי המשחק</w:t>
+      </w:r>
+    </w:p>
+    <w:p>
+      <w:pPr>
+        <w:pStyle w:val="a3"/>
+        <w:numPr>
+          <w:ilvl w:val="1"/>
+          <w:numId w:val="1"/>
+        </w:numPr>
+      </w:pPr>
+      <w:r>
+        <w:rPr>
+          <w:rFonts w:hint="cs"/>
+          <w:rtl/>
+        </w:rPr>
+        <w:t>מסך ראשי</w:t>
+      </w:r>
+    </w:p>
+    <w:p>
+      <w:pPr>
+        <w:pStyle w:val="a3"/>
+        <w:numPr>
+          <w:ilvl w:val="1"/>
+          <w:numId w:val="1"/>
+        </w:numPr>
+      </w:pPr>
+      <w:r>
+        <w:rPr>
+          <w:rFonts w:hint="cs"/>
+          <w:rtl/>
+        </w:rPr>
+        <w:t>לוח משחק (ממשקים)</w:t>
+      </w:r>
+    </w:p>
+    <w:p>
+      <w:pPr>
+        <w:pStyle w:val="a3"/>
+        <w:numPr>
+          <w:ilvl w:val="1"/>
+          <w:numId w:val="1"/>
+        </w:numPr>
+      </w:pPr>
+      <w:r>
+        <w:rPr>
+          <w:rFonts w:hint="cs"/>
+          <w:rtl/>
+        </w:rPr>
+        <w:t>טעינת משחק</w:t>
+      </w:r>
+    </w:p>
+    <w:p>
+      <w:pPr>
+        <w:pStyle w:val="a3"/>
+        <w:numPr>
+          <w:ilvl w:val="1"/>
+          <w:numId w:val="1"/>
+        </w:numPr>
+      </w:pPr>
+      <w:r>
+        <w:rPr>
+          <w:rFonts w:hint="cs"/>
+          <w:rtl/>
+        </w:rPr>
+        <w:t>טבלת שיאים</w:t>
+      </w:r>
+    </w:p>
+    <w:p>
+      <w:pPr>
+        <w:pStyle w:val="a3"/>
+        <w:numPr>
+          <w:ilvl w:val="1"/>
+          <w:numId w:val="1"/>
+        </w:numPr>
+      </w:pPr>
+    </w:p>
+    <w:p>
+      <w:pPr>
+        <w:pStyle w:val="a3"/>
+        <w:numPr>
+          <w:ilvl w:val="1"/>
+          <w:numId w:val="1"/>
+        </w:numPr>
+      </w:pPr>
+      <w:r>
+        <w:rPr>
+          <w:rFonts w:hint="cs"/>
+          <w:rtl/>
+        </w:rPr>
+        <w:t>מסך שמירה (תוך כדי משחק)</w:t>
+      </w:r>
+    </w:p>
+    <w:p>
+      <w:pPr>
+        <w:pStyle w:val="a3"/>
+        <w:numPr>
+          <w:ilvl w:val="1"/>
+          <w:numId w:val="1"/>
+        </w:numPr>
+      </w:pPr>
+      <w:r>
+        <w:rPr>
+          <w:rFonts w:hint="cs"/>
+          <w:rtl/>
+        </w:rPr>
+        <w:t>מסך טעינת משחק</w:t>
+      </w:r>
+    </w:p>
+    <w:p>
+      <w:pPr>
+        <w:pStyle w:val="a3"/>
+        <w:numPr>
+          <w:ilvl w:val="1"/>
+          <w:numId w:val="1"/>
+        </w:numPr>
+      </w:pPr>
+      <w:r>
+        <w:rPr>
+          <w:rFonts w:hint="cs"/>
+          <w:rtl/>
+        </w:rPr>
+        <w:t>תפריט בניינים</w:t>
+      </w:r>
+    </w:p>
+    <w:p>
+      <w:pPr>
+        <w:pStyle w:val="a3"/>
+        <w:numPr>
+          <w:ilvl w:val="1"/>
+          <w:numId w:val="1"/>
+        </w:numPr>
+      </w:pPr>
+      <w:r>
+        <w:rPr>
+          <w:rFonts w:hint="cs"/>
+          <w:rtl/>
+        </w:rPr>
+        <w:t>תפריט ניהול/הפסקת  משחק</w:t>
       </w:r>
     </w:p>
     <w:p>
@@ -367,9 +576,58 @@
           <w:ilvl w:val="0"/>
           <w:numId w:val="1"/>
         </w:numPr>
-        <w:rPr>
-          <w:rFonts w:hint="cs"/>
-        </w:rPr>
+      </w:pPr>
+      <w:r>
+        <w:rPr>
+          <w:rFonts w:hint="cs"/>
+          <w:rtl/>
+        </w:rPr>
+        <w:t>פרטים תכנים</w:t>
+      </w:r>
+    </w:p>
+    <w:p>
+      <w:pPr>
+        <w:pStyle w:val="a3"/>
+        <w:numPr>
+          <w:ilvl w:val="1"/>
+          <w:numId w:val="1"/>
+        </w:numPr>
+        <w:spacing w:before="240"/>
+      </w:pPr>
+      <w:r>
+        <w:rPr>
+          <w:rFonts w:hint="cs"/>
+          <w:rtl/>
+        </w:rPr>
+        <w:t>מפרט מקשים (</w:t>
+      </w:r>
+      <w:r>
+        <w:t>CONTROLS</w:t>
+      </w:r>
+      <w:r>
+        <w:rPr>
+          <w:rFonts w:hint="cs"/>
+          <w:rtl/>
+        </w:rPr>
+        <w:t>)</w:t>
+      </w:r>
+    </w:p>
+    <w:p>
+      <w:pPr>
+        <w:pStyle w:val="a3"/>
+        <w:numPr>
+          <w:ilvl w:val="1"/>
+          <w:numId w:val="1"/>
+        </w:numPr>
+      </w:pPr>
+    </w:p>
+    <w:p>
+      <w:pPr>
+        <w:pStyle w:val="a3"/>
+        <w:numPr>
+          <w:ilvl w:val="0"/>
+          <w:numId w:val="1"/>
+        </w:numPr>
       </w:pPr>
       <w:r>
         <w:rPr>
@@ -377,266 +635,10 @@
           <w:highlight w:val="yellow"/>
           <w:rtl/>
         </w:rPr>
-        <w:t>מצבי משחק</w:t>
+        <w:t>הערות לבנית דמו</w:t>
       </w:r>
       <w:bookmarkStart w:id="0" w:name="_GoBack"/>
       <w:bookmarkEnd w:id="0"/>
-    </w:p>
-    <w:p>
-      <w:pPr>
-        <w:pStyle w:val="a3"/>
-        <w:numPr>
-          <w:ilvl w:val="1"/>
-          <w:numId w:val="1"/>
-        </w:numPr>
-        <w:rPr>
-          <w:rFonts w:hint="cs"/>
-        </w:rPr>
-      </w:pPr>
-      <w:r>
-        <w:rPr>
-          <w:rFonts w:hint="cs"/>
-          <w:rtl/>
-        </w:rPr>
-        <w:t>משחק חדש</w:t>
-      </w:r>
-    </w:p>
-    <w:p>
-      <w:pPr>
-        <w:pStyle w:val="a3"/>
-        <w:numPr>
-          <w:ilvl w:val="1"/>
-          <w:numId w:val="1"/>
-        </w:numPr>
-      </w:pPr>
-      <w:r>
-        <w:rPr>
-          <w:rFonts w:hint="cs"/>
-          <w:rtl/>
-        </w:rPr>
-        <w:t>משחק למידה</w:t>
-      </w:r>
-    </w:p>
-    <w:p>
-      <w:pPr>
-        <w:pStyle w:val="a3"/>
-        <w:numPr>
-          <w:ilvl w:val="0"/>
-          <w:numId w:val="1"/>
-        </w:numPr>
-      </w:pPr>
-      <w:r>
-        <w:rPr>
-          <w:rFonts w:hint="cs"/>
-          <w:rtl/>
-        </w:rPr>
-        <w:t>תפריטי המשחק</w:t>
-      </w:r>
-    </w:p>
-    <w:p>
-      <w:pPr>
-        <w:pStyle w:val="a3"/>
-        <w:numPr>
-          <w:ilvl w:val="1"/>
-          <w:numId w:val="1"/>
-        </w:numPr>
-      </w:pPr>
-      <w:r>
-        <w:rPr>
-          <w:rFonts w:hint="cs"/>
-          <w:rtl/>
-        </w:rPr>
-        <w:t>מסך ראשי</w:t>
-      </w:r>
-    </w:p>
-    <w:p>
-      <w:pPr>
-        <w:pStyle w:val="a3"/>
-        <w:numPr>
-          <w:ilvl w:val="1"/>
-          <w:numId w:val="1"/>
-        </w:numPr>
-      </w:pPr>
-      <w:r>
-        <w:rPr>
-          <w:rFonts w:hint="cs"/>
-          <w:rtl/>
-        </w:rPr>
-        <w:t>לוח משחק (ממשקים)</w:t>
-      </w:r>
-    </w:p>
-    <w:p>
-      <w:pPr>
-        <w:pStyle w:val="a3"/>
-        <w:numPr>
-          <w:ilvl w:val="1"/>
-          <w:numId w:val="1"/>
-        </w:numPr>
-      </w:pPr>
-      <w:r>
-        <w:rPr>
-          <w:rFonts w:hint="cs"/>
-          <w:rtl/>
-        </w:rPr>
-        <w:t>טעינת משחק</w:t>
-      </w:r>
-    </w:p>
-    <w:p>
-      <w:pPr>
-        <w:pStyle w:val="a3"/>
-        <w:numPr>
-          <w:ilvl w:val="1"/>
-          <w:numId w:val="1"/>
-        </w:numPr>
-      </w:pPr>
-      <w:r>
-        <w:rPr>
-          <w:rFonts w:hint="cs"/>
-          <w:rtl/>
-        </w:rPr>
-        <w:t>טבלת שיאים</w:t>
-      </w:r>
-    </w:p>
-    <w:p>
-      <w:pPr>
-        <w:pStyle w:val="a3"/>
-        <w:numPr>
-          <w:ilvl w:val="1"/>
-          <w:numId w:val="1"/>
-        </w:numPr>
-      </w:pPr>
-    </w:p>
-    <w:p>
-      <w:pPr>
-        <w:pStyle w:val="a3"/>
-        <w:numPr>
-          <w:ilvl w:val="1"/>
-          <w:numId w:val="1"/>
-        </w:numPr>
-      </w:pPr>
-      <w:r>
-        <w:rPr>
-          <w:rFonts w:hint="cs"/>
-          <w:rtl/>
-        </w:rPr>
-        <w:t>מסך שמירה (תוך כדי משחק)</w:t>
-      </w:r>
-    </w:p>
-    <w:p>
-      <w:pPr>
-        <w:pStyle w:val="a3"/>
-        <w:numPr>
-          <w:ilvl w:val="1"/>
-          <w:numId w:val="1"/>
-        </w:numPr>
-      </w:pPr>
-      <w:r>
-        <w:rPr>
-          <w:rFonts w:hint="cs"/>
-          <w:rtl/>
-        </w:rPr>
-        <w:t>מסך טעינת משחק</w:t>
-      </w:r>
-    </w:p>
-    <w:p>
-      <w:pPr>
-        <w:pStyle w:val="a3"/>
-        <w:numPr>
-          <w:ilvl w:val="1"/>
-          <w:numId w:val="1"/>
-        </w:numPr>
-      </w:pPr>
-      <w:r>
-        <w:rPr>
-          <w:rFonts w:hint="cs"/>
-          <w:rtl/>
-        </w:rPr>
-        <w:t>תפריט בניינים</w:t>
-      </w:r>
-    </w:p>
-    <w:p>
-      <w:pPr>
-        <w:pStyle w:val="a3"/>
-        <w:numPr>
-          <w:ilvl w:val="1"/>
-          <w:numId w:val="1"/>
-        </w:numPr>
-      </w:pPr>
-      <w:r>
-        <w:rPr>
-          <w:rFonts w:hint="cs"/>
-          <w:rtl/>
-        </w:rPr>
-        <w:t>תפריט ניהול/הפסקת  משחק</w:t>
-      </w:r>
-    </w:p>
-    <w:p>
-      <w:pPr>
-        <w:pStyle w:val="a3"/>
-        <w:numPr>
-          <w:ilvl w:val="0"/>
-          <w:numId w:val="1"/>
-        </w:numPr>
-      </w:pPr>
-      <w:r>
-        <w:rPr>
-          <w:rFonts w:hint="cs"/>
-          <w:rtl/>
-        </w:rPr>
-        <w:t>פרטים תכנים</w:t>
-      </w:r>
-    </w:p>
-    <w:p>
-      <w:pPr>
-        <w:pStyle w:val="a3"/>
-        <w:numPr>
-          <w:ilvl w:val="1"/>
-          <w:numId w:val="1"/>
-        </w:numPr>
-        <w:spacing w:before="240"/>
-      </w:pPr>
-      <w:r>
-        <w:rPr>
-          <w:rFonts w:hint="cs"/>
-          <w:rtl/>
-        </w:rPr>
-        <w:t>מפרט מקשים (</w:t>
-      </w:r>
-      <w:r>
-        <w:t>CONTROLS</w:t>
-      </w:r>
-      <w:r>
-        <w:rPr>
-          <w:rFonts w:hint="cs"/>
-          <w:rtl/>
-        </w:rPr>
-        <w:t>)</w:t>
-      </w:r>
-    </w:p>
-    <w:p>
-      <w:pPr>
-        <w:pStyle w:val="a3"/>
-        <w:numPr>
-          <w:ilvl w:val="1"/>
-          <w:numId w:val="1"/>
-        </w:numPr>
-      </w:pPr>
-    </w:p>
-    <w:p>
-      <w:pPr>
-        <w:pStyle w:val="a3"/>
-        <w:numPr>
-          <w:ilvl w:val="0"/>
-          <w:numId w:val="1"/>
-        </w:numPr>
-      </w:pPr>
-      <w:r>
-        <w:rPr>
-          <w:rFonts w:hint="cs"/>
-          <w:rtl/>
-        </w:rPr>
-        <w:t>הערות לבנית דמו</w:t>
-      </w:r>
     </w:p>
     <w:p>
       <w:pPr>

</xml_diff>

<commit_message>
UPDate 18 Client Story
</commit_message>
<xml_diff>
--- a/ראשי פרקים פוטנצילים.docx
+++ b/ראשי פרקים פוטנצילים.docx
@@ -245,9 +245,6 @@
           <w:ilvl w:val="1"/>
           <w:numId w:val="1"/>
         </w:numPr>
-        <w:rPr>
-          <w:rFonts w:hint="cs"/>
-        </w:rPr>
       </w:pPr>
       <w:r>
         <w:rPr>
@@ -256,105 +253,127 @@
           <w:rtl/>
         </w:rPr>
         <w:t>חוקי המשחק</w:t>
+      </w:r>
+    </w:p>
+    <w:p>
+      <w:pPr>
+        <w:pStyle w:val="a3"/>
+        <w:numPr>
+          <w:ilvl w:val="2"/>
+          <w:numId w:val="1"/>
+        </w:numPr>
+      </w:pPr>
+      <w:r>
+        <w:rPr>
+          <w:rFonts w:hint="cs"/>
+          <w:highlight w:val="yellow"/>
+          <w:rtl/>
+        </w:rPr>
+        <w:t>הקונצפט של הטבלת השיאים.</w:t>
+      </w:r>
+      <w:r>
+        <w:rPr>
+          <w:rFonts w:hint="cs"/>
+          <w:rtl/>
+        </w:rPr>
+        <w:t xml:space="preserve">  </w:t>
+      </w:r>
+      <w:r>
+        <w:rPr>
+          <w:rFonts w:hint="cs"/>
+          <w:rtl/>
+        </w:rPr>
+        <w:t xml:space="preserve"> </w:t>
+      </w:r>
+    </w:p>
+    <w:p>
+      <w:pPr>
+        <w:pStyle w:val="a3"/>
+        <w:numPr>
+          <w:ilvl w:val="1"/>
+          <w:numId w:val="1"/>
+        </w:numPr>
+      </w:pPr>
+      <w:r>
+        <w:rPr>
+          <w:rFonts w:hint="cs"/>
+          <w:highlight w:val="yellow"/>
+          <w:rtl/>
+        </w:rPr>
+        <w:t>מהלך המשחק</w:t>
+      </w:r>
+    </w:p>
+    <w:p>
+      <w:pPr>
+        <w:pStyle w:val="a3"/>
+        <w:numPr>
+          <w:ilvl w:val="2"/>
+          <w:numId w:val="1"/>
+        </w:numPr>
+      </w:pPr>
+      <w:r>
+        <w:rPr>
+          <w:rFonts w:hint="cs"/>
+          <w:highlight w:val="yellow"/>
+          <w:rtl/>
+        </w:rPr>
+        <w:t>מה שחקן יכול לעשות</w:t>
+      </w:r>
+    </w:p>
+    <w:p>
+      <w:pPr>
+        <w:pStyle w:val="a3"/>
+        <w:numPr>
+          <w:ilvl w:val="2"/>
+          <w:numId w:val="1"/>
+        </w:numPr>
+      </w:pPr>
+      <w:r>
+        <w:rPr>
+          <w:rFonts w:hint="cs"/>
+          <w:rtl/>
+        </w:rPr>
+        <w:t>מה השחקן לא יכול לעשות</w:t>
+      </w:r>
+    </w:p>
+    <w:p>
+      <w:pPr>
+        <w:pStyle w:val="a3"/>
+        <w:numPr>
+          <w:ilvl w:val="2"/>
+          <w:numId w:val="1"/>
+        </w:numPr>
+        <w:rPr>
+          <w:rFonts w:hint="cs"/>
+        </w:rPr>
+      </w:pPr>
+      <w:r>
+        <w:rPr>
+          <w:rFonts w:hint="cs"/>
+          <w:highlight w:val="yellow"/>
+          <w:rtl/>
+        </w:rPr>
+        <w:t>תיאור של כל בניין</w:t>
+      </w:r>
+    </w:p>
+    <w:p>
+      <w:pPr>
+        <w:pStyle w:val="a3"/>
+        <w:numPr>
+          <w:ilvl w:val="2"/>
+          <w:numId w:val="1"/>
+        </w:numPr>
+      </w:pPr>
+      <w:r>
+        <w:rPr>
+          <w:rFonts w:hint="cs"/>
+          <w:highlight w:val="yellow"/>
+          <w:rtl/>
+        </w:rPr>
+        <w:t>ניהול סירות</w:t>
       </w:r>
       <w:bookmarkStart w:id="0" w:name="_GoBack"/>
       <w:bookmarkEnd w:id="0"/>
-    </w:p>
-    <w:p>
-      <w:pPr>
-        <w:pStyle w:val="a3"/>
-        <w:numPr>
-          <w:ilvl w:val="2"/>
-          <w:numId w:val="1"/>
-        </w:numPr>
-      </w:pPr>
-      <w:r>
-        <w:rPr>
-          <w:rFonts w:hint="cs"/>
-          <w:highlight w:val="yellow"/>
-          <w:rtl/>
-        </w:rPr>
-        <w:t>הקונצפט של הטבלת השיאים.</w:t>
-      </w:r>
-      <w:r>
-        <w:rPr>
-          <w:rFonts w:hint="cs"/>
-          <w:rtl/>
-        </w:rPr>
-        <w:t xml:space="preserve">  </w:t>
-      </w:r>
-      <w:r>
-        <w:rPr>
-          <w:rFonts w:hint="cs"/>
-          <w:rtl/>
-        </w:rPr>
-        <w:t xml:space="preserve"> </w:t>
-      </w:r>
-    </w:p>
-    <w:p>
-      <w:pPr>
-        <w:pStyle w:val="a3"/>
-        <w:numPr>
-          <w:ilvl w:val="1"/>
-          <w:numId w:val="1"/>
-        </w:numPr>
-      </w:pPr>
-      <w:r>
-        <w:rPr>
-          <w:rFonts w:hint="cs"/>
-          <w:highlight w:val="yellow"/>
-          <w:rtl/>
-        </w:rPr>
-        <w:t>מהלך המשחק</w:t>
-      </w:r>
-    </w:p>
-    <w:p>
-      <w:pPr>
-        <w:pStyle w:val="a3"/>
-        <w:numPr>
-          <w:ilvl w:val="2"/>
-          <w:numId w:val="1"/>
-        </w:numPr>
-      </w:pPr>
-      <w:r>
-        <w:rPr>
-          <w:rFonts w:hint="cs"/>
-          <w:rtl/>
-        </w:rPr>
-        <w:t>מה שחקן יכול לעשות</w:t>
-      </w:r>
-    </w:p>
-    <w:p>
-      <w:pPr>
-        <w:pStyle w:val="a3"/>
-        <w:numPr>
-          <w:ilvl w:val="2"/>
-          <w:numId w:val="1"/>
-        </w:numPr>
-      </w:pPr>
-      <w:r>
-        <w:rPr>
-          <w:rFonts w:hint="cs"/>
-          <w:rtl/>
-        </w:rPr>
-        <w:t>מה השחקן לא יכול לעשות</w:t>
-      </w:r>
-    </w:p>
-    <w:p>
-      <w:pPr>
-        <w:pStyle w:val="a3"/>
-        <w:numPr>
-          <w:ilvl w:val="2"/>
-          <w:numId w:val="1"/>
-        </w:numPr>
-      </w:pPr>
-      <w:r>
-        <w:rPr>
-          <w:rFonts w:hint="cs"/>
-          <w:rtl/>
-        </w:rPr>
-        <w:t>תיאור של כל בניין</w:t>
-      </w:r>
     </w:p>
     <w:p>
       <w:pPr>

</xml_diff>